<commit_message>
Payment Processor Communication Implementation. Additional comments added and pictures captured to illustrate communication process.
</commit_message>
<xml_diff>
--- a/Payment_Processor_Communication_Implementation_JosephDiBiasi.docx
+++ b/Payment_Processor_Communication_Implementation_JosephDiBiasi.docx
@@ -327,7 +327,19 @@
         <w:rPr>
           <w:rFonts w:ascii="Calibri" w:hAnsi="Calibri" w:cs="Calibri"/>
         </w:rPr>
-        <w:t>e design is basic and intended to be a simplified version of the checkout process. Once a user clicks checkout, a payment authorization request will be sent to the Java 21 backend.</w:t>
+        <w:t xml:space="preserve">e design is basic and intended to be a simplified version of the checkout process. Once a user </w:t>
+      </w:r>
+      <w:r>
+        <w:rPr>
+          <w:rFonts w:ascii="Calibri" w:hAnsi="Calibri" w:cs="Calibri"/>
+        </w:rPr>
+        <w:t>is ready to checkout</w:t>
+      </w:r>
+      <w:r>
+        <w:rPr>
+          <w:rFonts w:ascii="Calibri" w:hAnsi="Calibri" w:cs="Calibri"/>
+        </w:rPr>
+        <w:t>, a payment authorization request will be sent to the Java 21 backend.</w:t>
       </w:r>
       <w:r>
         <w:rPr>
@@ -339,7 +351,25 @@
         <w:rPr>
           <w:rFonts w:ascii="Calibri" w:hAnsi="Calibri" w:cs="Calibri"/>
         </w:rPr>
-        <w:t xml:space="preserve"> This initial mockup of the payment processor </w:t>
+        <w:t xml:space="preserve"> </w:t>
+      </w:r>
+      <w:r>
+        <w:rPr>
+          <w:rFonts w:ascii="Calibri" w:hAnsi="Calibri" w:cs="Calibri"/>
+        </w:rPr>
+        <w:t>Failure to validate the authorization token resul</w:t>
+      </w:r>
+      <w:r>
+        <w:rPr>
+          <w:rFonts w:ascii="Calibri" w:hAnsi="Calibri" w:cs="Calibri"/>
+        </w:rPr>
+        <w:t xml:space="preserve">ts in a 401 unauthorized response. </w:t>
+      </w:r>
+      <w:r>
+        <w:rPr>
+          <w:rFonts w:ascii="Calibri" w:hAnsi="Calibri" w:cs="Calibri"/>
+        </w:rPr>
+        <w:t xml:space="preserve">This initial mockup of the payment processor </w:t>
       </w:r>
       <w:r>
         <w:rPr>
@@ -351,13 +381,45 @@
         <w:rPr>
           <w:rFonts w:ascii="Calibri" w:hAnsi="Calibri" w:cs="Calibri"/>
         </w:rPr>
-        <w:t>validates the payment authorization details. If validation is successful a 200 response is returned; if errors in validation occur they are stored and returned</w:t>
-      </w:r>
-      <w:r>
-        <w:rPr>
-          <w:rFonts w:ascii="Calibri" w:hAnsi="Calibri" w:cs="Calibri"/>
-        </w:rPr>
-        <w:t xml:space="preserve"> along with a 422 response</w:t>
+        <w:t>validates the payment authorization details. If validation is successful a 200</w:t>
+      </w:r>
+      <w:r>
+        <w:rPr>
+          <w:rFonts w:ascii="Calibri" w:hAnsi="Calibri" w:cs="Calibri"/>
+        </w:rPr>
+        <w:t xml:space="preserve"> okay</w:t>
+      </w:r>
+      <w:r>
+        <w:rPr>
+          <w:rFonts w:ascii="Calibri" w:hAnsi="Calibri" w:cs="Calibri"/>
+        </w:rPr>
+        <w:t xml:space="preserve"> response is returned; if errors in validation occur they are stored and returned</w:t>
+      </w:r>
+      <w:r>
+        <w:rPr>
+          <w:rFonts w:ascii="Calibri" w:hAnsi="Calibri" w:cs="Calibri"/>
+        </w:rPr>
+        <w:t xml:space="preserve"> along with a 422 </w:t>
+      </w:r>
+      <w:proofErr w:type="spellStart"/>
+      <w:r>
+        <w:rPr>
+          <w:rFonts w:ascii="Calibri" w:hAnsi="Calibri" w:cs="Calibri"/>
+        </w:rPr>
+        <w:t>unprocessable</w:t>
+      </w:r>
+      <w:proofErr w:type="spellEnd"/>
+      <w:r>
+        <w:rPr>
+          <w:rFonts w:ascii="Calibri" w:hAnsi="Calibri" w:cs="Calibri"/>
+        </w:rPr>
+        <w:t xml:space="preserve"> entity </w:t>
+      </w:r>
+      <w:r>
+        <w:rPr>
+          <w:rFonts w:ascii="Calibri" w:hAnsi="Calibri" w:cs="Calibri"/>
+        </w:rPr>
+        <w:t>response</w:t>
       </w:r>
       <w:r>
         <w:rPr>
@@ -370,6 +432,123 @@
           <w:rFonts w:ascii="Calibri" w:hAnsi="Calibri" w:cs="Calibri"/>
         </w:rPr>
         <w:t>Connecting to the credit card network via a third-party payment gateway along with storing payment authorization information for nightly batch processing is currently only mocked up.</w:t>
+      </w:r>
+      <w:r>
+        <w:rPr>
+          <w:rFonts w:ascii="Calibri" w:hAnsi="Calibri" w:cs="Calibri"/>
+        </w:rPr>
+        <w:t xml:space="preserve"> The frontend listens for the response and logs the message returned.</w:t>
+      </w:r>
+      <w:r>
+        <w:rPr>
+          <w:rFonts w:ascii="Calibri" w:hAnsi="Calibri" w:cs="Calibri"/>
+        </w:rPr>
+        <w:t xml:space="preserve"> </w:t>
+      </w:r>
+    </w:p>
+    <w:p>
+      <w:pPr>
+        <w:spacing w:line="480" w:lineRule="auto"/>
+        <w:rPr>
+          <w:rFonts w:ascii="Calibri" w:hAnsi="Calibri" w:cs="Calibri"/>
+        </w:rPr>
+      </w:pPr>
+      <w:r>
+        <w:rPr>
+          <w:rFonts w:ascii="Calibri" w:hAnsi="Calibri" w:cs="Calibri"/>
+          <w:noProof/>
+        </w:rPr>
+        <w:drawing>
+          <wp:inline distT="0" distB="0" distL="0" distR="0" wp14:anchorId="7EFDF735" wp14:editId="4C66E4FA">
+            <wp:extent cx="6625458" cy="647790"/>
+            <wp:effectExtent l="0" t="0" r="4445" b="0"/>
+            <wp:docPr id="481123920" name="Picture 1"/>
+            <wp:cNvGraphicFramePr>
+              <a:graphicFrameLocks xmlns:a="http://schemas.openxmlformats.org/drawingml/2006/main" noChangeAspect="1"/>
+            </wp:cNvGraphicFramePr>
+            <a:graphic xmlns:a="http://schemas.openxmlformats.org/drawingml/2006/main">
+              <a:graphicData uri="http://schemas.openxmlformats.org/drawingml/2006/picture">
+                <pic:pic xmlns:pic="http://schemas.openxmlformats.org/drawingml/2006/picture">
+                  <pic:nvPicPr>
+                    <pic:cNvPr id="481123920" name="Picture 481123920"/>
+                    <pic:cNvPicPr/>
+                  </pic:nvPicPr>
+                  <pic:blipFill>
+                    <a:blip r:embed="rId8">
+                      <a:extLst>
+                        <a:ext uri="{28A0092B-C50C-407E-A947-70E740481C1C}">
+                          <a14:useLocalDpi xmlns:a14="http://schemas.microsoft.com/office/drawing/2010/main" val="0"/>
+                        </a:ext>
+                      </a:extLst>
+                    </a:blip>
+                    <a:stretch>
+                      <a:fillRect/>
+                    </a:stretch>
+                  </pic:blipFill>
+                  <pic:spPr>
+                    <a:xfrm>
+                      <a:off x="0" y="0"/>
+                      <a:ext cx="6846961" cy="669447"/>
+                    </a:xfrm>
+                    <a:prstGeom prst="rect">
+                      <a:avLst/>
+                    </a:prstGeom>
+                  </pic:spPr>
+                </pic:pic>
+              </a:graphicData>
+            </a:graphic>
+          </wp:inline>
+        </w:drawing>
+      </w:r>
+    </w:p>
+    <w:p>
+      <w:pPr>
+        <w:spacing w:line="480" w:lineRule="auto"/>
+        <w:rPr>
+          <w:rFonts w:ascii="Calibri" w:hAnsi="Calibri" w:cs="Calibri"/>
+          <w:sz w:val="20"/>
+          <w:szCs w:val="20"/>
+        </w:rPr>
+      </w:pPr>
+      <w:r>
+        <w:rPr>
+          <w:rFonts w:ascii="Calibri" w:hAnsi="Calibri" w:cs="Calibri"/>
+          <w:sz w:val="20"/>
+          <w:szCs w:val="20"/>
+        </w:rPr>
+        <w:t xml:space="preserve">Figure 1. Communication </w:t>
+      </w:r>
+      <w:r>
+        <w:rPr>
+          <w:rFonts w:ascii="Calibri" w:hAnsi="Calibri" w:cs="Calibri"/>
+          <w:sz w:val="20"/>
+          <w:szCs w:val="20"/>
+        </w:rPr>
+        <w:t>R</w:t>
+      </w:r>
+      <w:r>
+        <w:rPr>
+          <w:rFonts w:ascii="Calibri" w:hAnsi="Calibri" w:cs="Calibri"/>
+          <w:sz w:val="20"/>
+          <w:szCs w:val="20"/>
+        </w:rPr>
+        <w:t xml:space="preserve">esponse </w:t>
+      </w:r>
+      <w:r>
+        <w:rPr>
+          <w:rFonts w:ascii="Calibri" w:hAnsi="Calibri" w:cs="Calibri"/>
+          <w:sz w:val="20"/>
+          <w:szCs w:val="20"/>
+        </w:rPr>
+        <w:t>E</w:t>
+      </w:r>
+      <w:r>
+        <w:rPr>
+          <w:rFonts w:ascii="Calibri" w:hAnsi="Calibri" w:cs="Calibri"/>
+          <w:sz w:val="20"/>
+          <w:szCs w:val="20"/>
+        </w:rPr>
+        <w:t>xamples</w:t>
       </w:r>
     </w:p>
     <w:p>
@@ -403,20 +582,190 @@
           <w:rFonts w:ascii="Calibri" w:hAnsi="Calibri" w:cs="Calibri"/>
         </w:rPr>
         <w:tab/>
-        <w:t xml:space="preserve">The initial design of this payment processor is focused on communication from the client side to the payment processor server and receiving a response. The current implementation demonstrates this through the use of a post call. All fields displayed on the user interface </w:t>
-      </w:r>
-      <w:r>
-        <w:rPr>
-          <w:rFonts w:ascii="Calibri" w:hAnsi="Calibri" w:cs="Calibri"/>
-        </w:rPr>
-        <w:t xml:space="preserve">are able to be modified and, through the two way data binding provided by the ngModel, what the user sees on the interface is the same information that will be gathered up to be sent in the body of the post request when the user is satisfied with their checkout information and submits this information to the payment processor. Currently, there is no validation on the frontend. This was intentional to better demonstrate the communication process and return not only </w:t>
+        <w:t>The initial design of this payment processor is focused on communication from the client side to the payment processor serv</w:t>
+      </w:r>
+      <w:r>
+        <w:rPr>
+          <w:rFonts w:ascii="Calibri" w:hAnsi="Calibri" w:cs="Calibri"/>
+        </w:rPr>
+        <w:t>er side</w:t>
+      </w:r>
+      <w:r>
+        <w:rPr>
+          <w:rFonts w:ascii="Calibri" w:hAnsi="Calibri" w:cs="Calibri"/>
+        </w:rPr>
+        <w:t xml:space="preserve"> and receiving a response. The current </w:t>
       </w:r>
       <w:r>
         <w:rPr>
           <w:rFonts w:ascii="Calibri" w:hAnsi="Calibri" w:cs="Calibri"/>
         </w:rPr>
         <w:lastRenderedPageBreak/>
-        <w:t xml:space="preserve">successful responses but also error responses if fields are left blank. Prior to release, the frontend will </w:t>
+        <w:t xml:space="preserve">implementation demonstrates this through the use of a </w:t>
+      </w:r>
+      <w:r>
+        <w:rPr>
+          <w:rFonts w:ascii="Calibri" w:hAnsi="Calibri" w:cs="Calibri"/>
+        </w:rPr>
+        <w:t>POST</w:t>
+      </w:r>
+      <w:r>
+        <w:rPr>
+          <w:rFonts w:ascii="Calibri" w:hAnsi="Calibri" w:cs="Calibri"/>
+        </w:rPr>
+        <w:t xml:space="preserve"> </w:t>
+      </w:r>
+      <w:r>
+        <w:rPr>
+          <w:rFonts w:ascii="Calibri" w:hAnsi="Calibri" w:cs="Calibri"/>
+        </w:rPr>
+        <w:t>request</w:t>
+      </w:r>
+      <w:r>
+        <w:rPr>
+          <w:rFonts w:ascii="Calibri" w:hAnsi="Calibri" w:cs="Calibri"/>
+        </w:rPr>
+        <w:t xml:space="preserve">. All fields displayed on the user interface </w:t>
+      </w:r>
+      <w:r>
+        <w:rPr>
+          <w:rFonts w:ascii="Calibri" w:hAnsi="Calibri" w:cs="Calibri"/>
+        </w:rPr>
+        <w:t xml:space="preserve">are able to be modified and, through the two way data binding provided by the </w:t>
+      </w:r>
+      <w:proofErr w:type="spellStart"/>
+      <w:r>
+        <w:rPr>
+          <w:rFonts w:ascii="Calibri" w:hAnsi="Calibri" w:cs="Calibri"/>
+        </w:rPr>
+        <w:t>ngModel</w:t>
+      </w:r>
+      <w:proofErr w:type="spellEnd"/>
+      <w:r>
+        <w:rPr>
+          <w:rFonts w:ascii="Calibri" w:hAnsi="Calibri" w:cs="Calibri"/>
+        </w:rPr>
+        <w:t xml:space="preserve">, what the user sees on the interface is the same information that will </w:t>
+      </w:r>
+      <w:r>
+        <w:rPr>
+          <w:rFonts w:ascii="Calibri" w:hAnsi="Calibri" w:cs="Calibri"/>
+        </w:rPr>
+        <w:t xml:space="preserve">be sent in the </w:t>
+      </w:r>
+      <w:r>
+        <w:rPr>
+          <w:rFonts w:ascii="Calibri" w:hAnsi="Calibri" w:cs="Calibri"/>
+        </w:rPr>
+        <w:t>POST</w:t>
+      </w:r>
+      <w:r>
+        <w:rPr>
+          <w:rFonts w:ascii="Calibri" w:hAnsi="Calibri" w:cs="Calibri"/>
+        </w:rPr>
+        <w:t xml:space="preserve"> request.</w:t>
+      </w:r>
+      <w:r>
+        <w:rPr>
+          <w:rFonts w:ascii="Calibri" w:hAnsi="Calibri" w:cs="Calibri"/>
+        </w:rPr>
+        <w:t xml:space="preserve"> </w:t>
+      </w:r>
+      <w:r>
+        <w:rPr>
+          <w:rFonts w:ascii="Calibri" w:hAnsi="Calibri" w:cs="Calibri"/>
+        </w:rPr>
+        <w:t>W</w:t>
+      </w:r>
+      <w:r>
+        <w:rPr>
+          <w:rFonts w:ascii="Calibri" w:hAnsi="Calibri" w:cs="Calibri"/>
+        </w:rPr>
+        <w:t>hen the user is satisfied with their checkout information</w:t>
+      </w:r>
+      <w:r>
+        <w:rPr>
+          <w:rFonts w:ascii="Calibri" w:hAnsi="Calibri" w:cs="Calibri"/>
+        </w:rPr>
+        <w:t>,</w:t>
+      </w:r>
+      <w:r>
+        <w:rPr>
+          <w:rFonts w:ascii="Calibri" w:hAnsi="Calibri" w:cs="Calibri"/>
+        </w:rPr>
+        <w:t xml:space="preserve"> </w:t>
+      </w:r>
+      <w:r>
+        <w:rPr>
+          <w:rFonts w:ascii="Calibri" w:hAnsi="Calibri" w:cs="Calibri"/>
+        </w:rPr>
+        <w:t>they</w:t>
+      </w:r>
+      <w:r>
+        <w:rPr>
+          <w:rFonts w:ascii="Calibri" w:hAnsi="Calibri" w:cs="Calibri"/>
+        </w:rPr>
+        <w:t xml:space="preserve"> submit</w:t>
+      </w:r>
+      <w:r>
+        <w:rPr>
+          <w:rFonts w:ascii="Calibri" w:hAnsi="Calibri" w:cs="Calibri"/>
+        </w:rPr>
+        <w:t xml:space="preserve"> </w:t>
+      </w:r>
+      <w:r>
+        <w:rPr>
+          <w:rFonts w:ascii="Calibri" w:hAnsi="Calibri" w:cs="Calibri"/>
+        </w:rPr>
+        <w:t>this information to the payment processor</w:t>
+      </w:r>
+      <w:r>
+        <w:rPr>
+          <w:rFonts w:ascii="Calibri" w:hAnsi="Calibri" w:cs="Calibri"/>
+        </w:rPr>
+        <w:t xml:space="preserve"> service</w:t>
+      </w:r>
+      <w:r>
+        <w:rPr>
+          <w:rFonts w:ascii="Calibri" w:hAnsi="Calibri" w:cs="Calibri"/>
+        </w:rPr>
+        <w:t xml:space="preserve">. Currently, there is no validation </w:t>
+      </w:r>
+      <w:r>
+        <w:rPr>
+          <w:rFonts w:ascii="Calibri" w:hAnsi="Calibri" w:cs="Calibri"/>
+        </w:rPr>
+        <w:t xml:space="preserve">enforced </w:t>
+      </w:r>
+      <w:r>
+        <w:rPr>
+          <w:rFonts w:ascii="Calibri" w:hAnsi="Calibri" w:cs="Calibri"/>
+        </w:rPr>
+        <w:t>on the frontend</w:t>
+      </w:r>
+      <w:r>
+        <w:rPr>
+          <w:rFonts w:ascii="Calibri" w:hAnsi="Calibri" w:cs="Calibri"/>
+        </w:rPr>
+        <w:t xml:space="preserve"> so this information can be submitted regardless of the content </w:t>
+      </w:r>
+      <w:r>
+        <w:rPr>
+          <w:rFonts w:ascii="Calibri" w:hAnsi="Calibri" w:cs="Calibri"/>
+        </w:rPr>
+        <w:t>in</w:t>
+      </w:r>
+      <w:r>
+        <w:rPr>
+          <w:rFonts w:ascii="Calibri" w:hAnsi="Calibri" w:cs="Calibri"/>
+        </w:rPr>
+        <w:t xml:space="preserve"> the fields</w:t>
+      </w:r>
+      <w:r>
+        <w:rPr>
+          <w:rFonts w:ascii="Calibri" w:hAnsi="Calibri" w:cs="Calibri"/>
+        </w:rPr>
+        <w:t xml:space="preserve">. This was intentional to better demonstrate the communication process and return not only successful responses but also error responses if fields are left blank. Prior to release, the frontend will </w:t>
       </w:r>
       <w:r>
         <w:rPr>
@@ -476,25 +825,176 @@
         <w:rPr>
           <w:rFonts w:ascii="Calibri" w:hAnsi="Calibri" w:cs="Calibri"/>
         </w:rPr>
-        <w:t xml:space="preserve">Additionally, </w:t>
-      </w:r>
-      <w:r>
-        <w:rPr>
-          <w:rFonts w:ascii="Calibri" w:hAnsi="Calibri" w:cs="Calibri"/>
-        </w:rPr>
-        <w:t xml:space="preserve">The backend will only handle deep field validation; instances such as a payment authorization failing due to incorrect </w:t>
-      </w:r>
-      <w:r>
-        <w:rPr>
-          <w:rFonts w:ascii="Calibri" w:hAnsi="Calibri" w:cs="Calibri"/>
-        </w:rPr>
-        <w:t>billing details</w:t>
+        <w:t>Submission will only be allowed if all fields have the required content filled out and match the proper format. A customer can still fill out their payment information incorrectly, but at least they will not be forgetting any crucial details like an address. T</w:t>
+      </w:r>
+      <w:r>
+        <w:rPr>
+          <w:rFonts w:ascii="Calibri" w:hAnsi="Calibri" w:cs="Calibri"/>
+        </w:rPr>
+        <w:t>he backend will</w:t>
+      </w:r>
+      <w:r>
+        <w:rPr>
+          <w:rFonts w:ascii="Calibri" w:hAnsi="Calibri" w:cs="Calibri"/>
+        </w:rPr>
+        <w:t xml:space="preserve"> then</w:t>
+      </w:r>
+      <w:r>
+        <w:rPr>
+          <w:rFonts w:ascii="Calibri" w:hAnsi="Calibri" w:cs="Calibri"/>
+        </w:rPr>
+        <w:t xml:space="preserve"> only </w:t>
+      </w:r>
+      <w:r>
+        <w:rPr>
+          <w:rFonts w:ascii="Calibri" w:hAnsi="Calibri" w:cs="Calibri"/>
+        </w:rPr>
+        <w:t xml:space="preserve">handle </w:t>
+      </w:r>
+      <w:r>
+        <w:rPr>
+          <w:rFonts w:ascii="Calibri" w:hAnsi="Calibri" w:cs="Calibri"/>
+        </w:rPr>
+        <w:t>validation of fields the contain incorrect content</w:t>
+      </w:r>
+      <w:r>
+        <w:rPr>
+          <w:rFonts w:ascii="Calibri" w:hAnsi="Calibri" w:cs="Calibri"/>
+        </w:rPr>
+        <w:t xml:space="preserve">; instances such as a payment authorization failing due to incorrect </w:t>
+      </w:r>
+      <w:r>
+        <w:rPr>
+          <w:rFonts w:ascii="Calibri" w:hAnsi="Calibri" w:cs="Calibri"/>
+        </w:rPr>
+        <w:t xml:space="preserve">billing </w:t>
+      </w:r>
+      <w:r>
+        <w:rPr>
+          <w:rFonts w:ascii="Calibri" w:hAnsi="Calibri" w:cs="Calibri"/>
+        </w:rPr>
+        <w:t>information</w:t>
       </w:r>
       <w:r>
         <w:rPr>
           <w:rFonts w:ascii="Calibri" w:hAnsi="Calibri" w:cs="Calibri"/>
         </w:rPr>
         <w:t xml:space="preserve">. </w:t>
+      </w:r>
+      <w:r>
+        <w:rPr>
+          <w:rFonts w:ascii="Calibri" w:hAnsi="Calibri" w:cs="Calibri"/>
+        </w:rPr>
+        <w:t>Customers will be informed of the general failures and given the opportunity to resubmit their information once it has been corrected.</w:t>
+      </w:r>
+      <w:r>
+        <w:rPr>
+          <w:rFonts w:ascii="Calibri" w:hAnsi="Calibri" w:cs="Calibri"/>
+        </w:rPr>
+        <w:t xml:space="preserve"> </w:t>
+      </w:r>
+      <w:r>
+        <w:rPr>
+          <w:rFonts w:ascii="Calibri" w:hAnsi="Calibri" w:cs="Calibri"/>
+        </w:rPr>
+        <w:t xml:space="preserve">Once </w:t>
+      </w:r>
+      <w:r>
+        <w:rPr>
+          <w:rFonts w:ascii="Calibri" w:hAnsi="Calibri" w:cs="Calibri"/>
+        </w:rPr>
+        <w:t>information has been submitted</w:t>
+      </w:r>
+      <w:r>
+        <w:rPr>
+          <w:rFonts w:ascii="Calibri" w:hAnsi="Calibri" w:cs="Calibri"/>
+        </w:rPr>
+        <w:t xml:space="preserve">, </w:t>
+      </w:r>
+      <w:r>
+        <w:rPr>
+          <w:rFonts w:ascii="Calibri" w:hAnsi="Calibri" w:cs="Calibri"/>
+        </w:rPr>
+        <w:t>the data will be</w:t>
+      </w:r>
+      <w:r>
+        <w:rPr>
+          <w:rFonts w:ascii="Calibri" w:hAnsi="Calibri" w:cs="Calibri"/>
+        </w:rPr>
+        <w:t xml:space="preserve"> sent and received in JSON format.</w:t>
+      </w:r>
+    </w:p>
+    <w:p>
+      <w:pPr>
+        <w:spacing w:line="480" w:lineRule="auto"/>
+        <w:rPr>
+          <w:rFonts w:ascii="Calibri" w:hAnsi="Calibri" w:cs="Calibri"/>
+        </w:rPr>
+      </w:pPr>
+      <w:r>
+        <w:rPr>
+          <w:rFonts w:ascii="Calibri" w:hAnsi="Calibri" w:cs="Calibri"/>
+          <w:noProof/>
+        </w:rPr>
+        <w:drawing>
+          <wp:inline distT="0" distB="0" distL="0" distR="0" wp14:anchorId="1C00A316" wp14:editId="7705A92E">
+            <wp:extent cx="6493007" cy="566057"/>
+            <wp:effectExtent l="0" t="0" r="3175" b="5715"/>
+            <wp:docPr id="1775898531" name="Picture 2"/>
+            <wp:cNvGraphicFramePr>
+              <a:graphicFrameLocks xmlns:a="http://schemas.openxmlformats.org/drawingml/2006/main" noChangeAspect="1"/>
+            </wp:cNvGraphicFramePr>
+            <a:graphic xmlns:a="http://schemas.openxmlformats.org/drawingml/2006/main">
+              <a:graphicData uri="http://schemas.openxmlformats.org/drawingml/2006/picture">
+                <pic:pic xmlns:pic="http://schemas.openxmlformats.org/drawingml/2006/picture">
+                  <pic:nvPicPr>
+                    <pic:cNvPr id="1775898531" name="Picture 1775898531"/>
+                    <pic:cNvPicPr/>
+                  </pic:nvPicPr>
+                  <pic:blipFill>
+                    <a:blip r:embed="rId9">
+                      <a:extLst>
+                        <a:ext uri="{28A0092B-C50C-407E-A947-70E740481C1C}">
+                          <a14:useLocalDpi xmlns:a14="http://schemas.microsoft.com/office/drawing/2010/main" val="0"/>
+                        </a:ext>
+                      </a:extLst>
+                    </a:blip>
+                    <a:stretch>
+                      <a:fillRect/>
+                    </a:stretch>
+                  </pic:blipFill>
+                  <pic:spPr>
+                    <a:xfrm>
+                      <a:off x="0" y="0"/>
+                      <a:ext cx="6578779" cy="573535"/>
+                    </a:xfrm>
+                    <a:prstGeom prst="rect">
+                      <a:avLst/>
+                    </a:prstGeom>
+                  </pic:spPr>
+                </pic:pic>
+              </a:graphicData>
+            </a:graphic>
+          </wp:inline>
+        </w:drawing>
+      </w:r>
+    </w:p>
+    <w:p>
+      <w:pPr>
+        <w:spacing w:line="480" w:lineRule="auto"/>
+        <w:rPr>
+          <w:rFonts w:ascii="Calibri" w:hAnsi="Calibri" w:cs="Calibri"/>
+          <w:sz w:val="20"/>
+          <w:szCs w:val="20"/>
+        </w:rPr>
+      </w:pPr>
+      <w:r>
+        <w:rPr>
+          <w:rFonts w:ascii="Calibri" w:hAnsi="Calibri" w:cs="Calibri"/>
+          <w:sz w:val="20"/>
+          <w:szCs w:val="20"/>
+        </w:rPr>
+        <w:t>Figure 2. Request Payload in JSON Format</w:t>
       </w:r>
     </w:p>
     <w:p>
@@ -509,13 +1009,32 @@
         <w:rPr>
           <w:rFonts w:ascii="Calibri" w:hAnsi="Calibri" w:cs="Calibri"/>
         </w:rPr>
-        <w:t>Once gathered, t</w:t>
-      </w:r>
-      <w:r>
-        <w:rPr>
-          <w:rFonts w:ascii="Calibri" w:hAnsi="Calibri" w:cs="Calibri"/>
-        </w:rPr>
-        <w:t>his information is both sent and received in JSON format. The object is broken down into two main key-value pairs, billing details and shipping details</w:t>
+        <w:lastRenderedPageBreak/>
+        <w:t>The</w:t>
+      </w:r>
+      <w:r>
+        <w:rPr>
+          <w:rFonts w:ascii="Calibri" w:hAnsi="Calibri" w:cs="Calibri"/>
+        </w:rPr>
+        <w:t xml:space="preserve"> JSON</w:t>
+      </w:r>
+      <w:r>
+        <w:rPr>
+          <w:rFonts w:ascii="Calibri" w:hAnsi="Calibri" w:cs="Calibri"/>
+        </w:rPr>
+        <w:t xml:space="preserve"> object</w:t>
+      </w:r>
+      <w:r>
+        <w:rPr>
+          <w:rFonts w:ascii="Calibri" w:hAnsi="Calibri" w:cs="Calibri"/>
+        </w:rPr>
+        <w:t xml:space="preserve"> being sent</w:t>
+      </w:r>
+      <w:r>
+        <w:rPr>
+          <w:rFonts w:ascii="Calibri" w:hAnsi="Calibri" w:cs="Calibri"/>
+        </w:rPr>
+        <w:t xml:space="preserve"> is broken down into two main key-value pairs, billing details and shipping details</w:t>
       </w:r>
       <w:r>
         <w:rPr>
@@ -527,7 +1046,19 @@
         <w:rPr>
           <w:rFonts w:ascii="Calibri" w:hAnsi="Calibri" w:cs="Calibri"/>
         </w:rPr>
-        <w:t xml:space="preserve">The amount of payment that is requested is included with billing details; product type and amount was considered superfluous for this demo product and not included. </w:t>
+        <w:t>The amount of payment that is requested is included with billing details; product type and amount w</w:t>
+      </w:r>
+      <w:r>
+        <w:rPr>
+          <w:rFonts w:ascii="Calibri" w:hAnsi="Calibri" w:cs="Calibri"/>
+        </w:rPr>
+        <w:t>ere</w:t>
+      </w:r>
+      <w:r>
+        <w:rPr>
+          <w:rFonts w:ascii="Calibri" w:hAnsi="Calibri" w:cs="Calibri"/>
+        </w:rPr>
+        <w:t xml:space="preserve"> considered superfluous for this demo product and not included. </w:t>
       </w:r>
       <w:r>
         <w:rPr>
@@ -545,7 +1076,19 @@
         <w:rPr>
           <w:rFonts w:ascii="Calibri" w:hAnsi="Calibri" w:cs="Calibri"/>
         </w:rPr>
-        <w:t xml:space="preserve">are then broken down into smaller fields containing everything needed for payment validation and shipping the product once payment has been successfully authorized. </w:t>
+        <w:t xml:space="preserve">are then broken down into smaller fields containing everything needed for </w:t>
+      </w:r>
+      <w:r>
+        <w:rPr>
+          <w:rFonts w:ascii="Calibri" w:hAnsi="Calibri" w:cs="Calibri"/>
+        </w:rPr>
+        <w:t>authorizing payment</w:t>
+      </w:r>
+      <w:r>
+        <w:rPr>
+          <w:rFonts w:ascii="Calibri" w:hAnsi="Calibri" w:cs="Calibri"/>
+        </w:rPr>
+        <w:t xml:space="preserve"> and shipping the product once payment has been successfully authorized. </w:t>
       </w:r>
       <w:r>
         <w:rPr>
@@ -557,19 +1100,46 @@
         <w:rPr>
           <w:rFonts w:ascii="Calibri" w:hAnsi="Calibri" w:cs="Calibri"/>
         </w:rPr>
-        <w:t xml:space="preserve">share overlapping fields, this is intentional because while most shipping information is the same as the billing information that is not a guarantee. Customers are more than welcome to pay for an item then ship it to a different location. For the majority of cases where customer shipping and billing addresses are the same, the ‘Same as Shipping’ checkbox will quickly fill all overlapping billing details with the provided shipping information. </w:t>
-      </w:r>
-      <w:r>
-        <w:rPr>
-          <w:rFonts w:ascii="Calibri" w:hAnsi="Calibri" w:cs="Calibri"/>
-        </w:rPr>
-        <w:t>Clicking the ‘Checkout’ button will send the post request.</w:t>
+        <w:t xml:space="preserve">share overlapping fields, this is intentional because while most shipping information is the same as the billing information that is not a guarantee. Customers are more than welcome to pay for an item then ship it to a different location. For the majority of cases where customer shipping and billing addresses are the same, the ‘Same as Shipping’ checkbox will quickly fill all overlapping billing details with the </w:t>
+      </w:r>
+      <w:r>
+        <w:rPr>
+          <w:rFonts w:ascii="Calibri" w:hAnsi="Calibri" w:cs="Calibri"/>
+        </w:rPr>
+        <w:t>matching</w:t>
+      </w:r>
+      <w:r>
+        <w:rPr>
+          <w:rFonts w:ascii="Calibri" w:hAnsi="Calibri" w:cs="Calibri"/>
+        </w:rPr>
+        <w:t xml:space="preserve"> shipping information. </w:t>
+      </w:r>
+      <w:r>
+        <w:rPr>
+          <w:rFonts w:ascii="Calibri" w:hAnsi="Calibri" w:cs="Calibri"/>
+        </w:rPr>
+        <w:t xml:space="preserve">Clicking the ‘Checkout’ button will send the </w:t>
+      </w:r>
+      <w:r>
+        <w:rPr>
+          <w:rFonts w:ascii="Calibri" w:hAnsi="Calibri" w:cs="Calibri"/>
+        </w:rPr>
+        <w:t>POST</w:t>
+      </w:r>
+      <w:r>
+        <w:rPr>
+          <w:rFonts w:ascii="Calibri" w:hAnsi="Calibri" w:cs="Calibri"/>
+        </w:rPr>
+        <w:t xml:space="preserve"> request.</w:t>
       </w:r>
     </w:p>
     <w:p>
       <w:pPr>
         <w:spacing w:line="480" w:lineRule="auto"/>
         <w:ind w:firstLine="720"/>
+        <w:rPr>
+          <w:rFonts w:ascii="Calibri" w:hAnsi="Calibri" w:cs="Calibri"/>
+        </w:rPr>
       </w:pPr>
       <w:r>
         <w:rPr>
@@ -587,7 +1157,31 @@
         <w:rPr>
           <w:rFonts w:ascii="Calibri" w:hAnsi="Calibri" w:cs="Calibri"/>
         </w:rPr>
-        <w:t>estful controller classes designed to receive requests and respond. Currently there is only one method controller route developed, the payment authorization method which utilizes post mapping to connect with the</w:t>
+        <w:t>estful controller classes designed to receive requests and respond. Currently there is only one controller</w:t>
+      </w:r>
+      <w:r>
+        <w:rPr>
+          <w:rFonts w:ascii="Calibri" w:hAnsi="Calibri" w:cs="Calibri"/>
+        </w:rPr>
+        <w:t xml:space="preserve"> route</w:t>
+      </w:r>
+      <w:r>
+        <w:rPr>
+          <w:rFonts w:ascii="Calibri" w:hAnsi="Calibri" w:cs="Calibri"/>
+        </w:rPr>
+        <w:t xml:space="preserve">, the payment authorization method which utilizes </w:t>
+      </w:r>
+      <w:r>
+        <w:rPr>
+          <w:rFonts w:ascii="Calibri" w:hAnsi="Calibri" w:cs="Calibri"/>
+        </w:rPr>
+        <w:t xml:space="preserve">POST </w:t>
+      </w:r>
+      <w:r>
+        <w:rPr>
+          <w:rFonts w:ascii="Calibri" w:hAnsi="Calibri" w:cs="Calibri"/>
+        </w:rPr>
+        <w:t>mapping to connect with the</w:t>
       </w:r>
       <w:r>
         <w:rPr>
@@ -605,82 +1199,220 @@
         <w:rPr>
           <w:rFonts w:ascii="Calibri" w:hAnsi="Calibri" w:cs="Calibri"/>
         </w:rPr>
-        <w:t xml:space="preserve">The actual processing of this payment authorization is kept separate from the controllers and instead is located in the payment processor service layer. This </w:t>
+        <w:t xml:space="preserve">The actual processing of this payment authorization is kept separate from the controllers and instead is located in the payment processor service layer. </w:t>
+      </w:r>
+      <w:r>
+        <w:rPr>
+          <w:rFonts w:ascii="Calibri" w:hAnsi="Calibri" w:cs="Calibri"/>
+        </w:rPr>
+        <w:t>This service</w:t>
+      </w:r>
+      <w:r>
+        <w:rPr>
+          <w:rFonts w:ascii="Calibri" w:hAnsi="Calibri" w:cs="Calibri"/>
+        </w:rPr>
+        <w:t xml:space="preserve"> layer will </w:t>
+      </w:r>
+      <w:r>
+        <w:rPr>
+          <w:rFonts w:ascii="Calibri" w:hAnsi="Calibri" w:cs="Calibri"/>
+        </w:rPr>
+        <w:t xml:space="preserve">eventually </w:t>
+      </w:r>
+      <w:r>
+        <w:rPr>
+          <w:rFonts w:ascii="Calibri" w:hAnsi="Calibri" w:cs="Calibri"/>
+        </w:rPr>
+        <w:t>be responsible for the very important tasks of connecting to our third-party payment gateway and storing payment authorization details in our database for later batch processing. These two important tasks are only stubbed out at the moment but will be crucial to the success of our payment processing service.</w:t>
+      </w:r>
+      <w:r>
+        <w:t xml:space="preserve"> </w:t>
+      </w:r>
+      <w:r>
+        <w:rPr>
+          <w:rFonts w:ascii="Calibri" w:hAnsi="Calibri" w:cs="Calibri"/>
+        </w:rPr>
+        <w:t>Instead</w:t>
+      </w:r>
+      <w:r>
+        <w:rPr>
+          <w:rFonts w:ascii="Calibri" w:hAnsi="Calibri" w:cs="Calibri"/>
+        </w:rPr>
+        <w:t xml:space="preserve"> our payment processor service layer </w:t>
       </w:r>
       <w:r>
         <w:rPr>
           <w:rFonts w:ascii="Calibri" w:hAnsi="Calibri" w:cs="Calibri"/>
         </w:rPr>
         <w:lastRenderedPageBreak/>
-        <w:t>layer is currently still in development</w:t>
-      </w:r>
-      <w:r>
-        <w:rPr>
-          <w:rFonts w:ascii="Calibri" w:hAnsi="Calibri" w:cs="Calibri"/>
-        </w:rPr>
-        <w:t xml:space="preserve">. Eventually </w:t>
-      </w:r>
-      <w:r>
-        <w:rPr>
-          <w:rFonts w:ascii="Calibri" w:hAnsi="Calibri" w:cs="Calibri"/>
-        </w:rPr>
-        <w:t>this service layer will be responsible for the very important tasks of connecting to our third-party payment gateway and storing payment authorization details in our database for later batch processing. These two important tasks are only stubbed out at the moment but will be crucial to the success of our payment processing service.</w:t>
-      </w:r>
-      <w:r>
+        <w:t>validate</w:t>
+      </w:r>
+      <w:r>
+        <w:rPr>
+          <w:rFonts w:ascii="Calibri" w:hAnsi="Calibri" w:cs="Calibri"/>
+        </w:rPr>
+        <w:t>s</w:t>
+      </w:r>
+      <w:r>
+        <w:rPr>
+          <w:rFonts w:ascii="Calibri" w:hAnsi="Calibri" w:cs="Calibri"/>
+        </w:rPr>
+        <w:t xml:space="preserve"> whether or not the</w:t>
+      </w:r>
+      <w:r>
+        <w:rPr>
+          <w:rFonts w:ascii="Calibri" w:hAnsi="Calibri" w:cs="Calibri"/>
+        </w:rPr>
+        <w:t xml:space="preserve"> sent</w:t>
+      </w:r>
+      <w:r>
+        <w:rPr>
+          <w:rFonts w:ascii="Calibri" w:hAnsi="Calibri" w:cs="Calibri"/>
+        </w:rPr>
+        <w:t xml:space="preserve"> request contains data in all fields</w:t>
+      </w:r>
+      <w:r>
+        <w:rPr>
+          <w:rFonts w:ascii="Calibri" w:hAnsi="Calibri" w:cs="Calibri"/>
+        </w:rPr>
+        <w:t xml:space="preserve"> for billing and shipping details</w:t>
+      </w:r>
+      <w:r>
+        <w:rPr>
+          <w:rFonts w:ascii="Calibri" w:hAnsi="Calibri" w:cs="Calibri"/>
+        </w:rPr>
+        <w:t xml:space="preserve">.  </w:t>
+      </w:r>
+      <w:r>
+        <w:rPr>
+          <w:rFonts w:ascii="Calibri" w:hAnsi="Calibri" w:cs="Calibri"/>
+        </w:rPr>
+        <w:t>If validation succeeds, a 200 okay response is returned</w:t>
+      </w:r>
+      <w:r>
+        <w:rPr>
+          <w:rFonts w:ascii="Calibri" w:hAnsi="Calibri" w:cs="Calibri"/>
+        </w:rPr>
+        <w:t xml:space="preserve">. </w:t>
+      </w:r>
+    </w:p>
+    <w:p>
+      <w:pPr>
+        <w:spacing w:line="480" w:lineRule="auto"/>
+        <w:rPr>
+          <w:rFonts w:ascii="Calibri" w:hAnsi="Calibri" w:cs="Calibri"/>
+        </w:rPr>
+      </w:pPr>
+      <w:r>
+        <w:rPr>
+          <w:rFonts w:ascii="Calibri" w:hAnsi="Calibri" w:cs="Calibri"/>
+          <w:noProof/>
+        </w:rPr>
+        <w:drawing>
+          <wp:inline distT="0" distB="0" distL="0" distR="0" wp14:anchorId="6FE88741" wp14:editId="144F7089">
+            <wp:extent cx="5090601" cy="228620"/>
+            <wp:effectExtent l="0" t="0" r="0" b="0"/>
+            <wp:docPr id="718214085" name="Picture 3"/>
+            <wp:cNvGraphicFramePr>
+              <a:graphicFrameLocks xmlns:a="http://schemas.openxmlformats.org/drawingml/2006/main" noChangeAspect="1"/>
+            </wp:cNvGraphicFramePr>
+            <a:graphic xmlns:a="http://schemas.openxmlformats.org/drawingml/2006/main">
+              <a:graphicData uri="http://schemas.openxmlformats.org/drawingml/2006/picture">
+                <pic:pic xmlns:pic="http://schemas.openxmlformats.org/drawingml/2006/picture">
+                  <pic:nvPicPr>
+                    <pic:cNvPr id="718214085" name="Picture 718214085"/>
+                    <pic:cNvPicPr/>
+                  </pic:nvPicPr>
+                  <pic:blipFill>
+                    <a:blip r:embed="rId10">
+                      <a:extLst>
+                        <a:ext uri="{28A0092B-C50C-407E-A947-70E740481C1C}">
+                          <a14:useLocalDpi xmlns:a14="http://schemas.microsoft.com/office/drawing/2010/main" val="0"/>
+                        </a:ext>
+                      </a:extLst>
+                    </a:blip>
+                    <a:stretch>
+                      <a:fillRect/>
+                    </a:stretch>
+                  </pic:blipFill>
+                  <pic:spPr>
+                    <a:xfrm>
+                      <a:off x="0" y="0"/>
+                      <a:ext cx="5090601" cy="228620"/>
+                    </a:xfrm>
+                    <a:prstGeom prst="rect">
+                      <a:avLst/>
+                    </a:prstGeom>
+                  </pic:spPr>
+                </pic:pic>
+              </a:graphicData>
+            </a:graphic>
+          </wp:inline>
+        </w:drawing>
+      </w:r>
+    </w:p>
+    <w:p>
+      <w:pPr>
+        <w:spacing w:line="480" w:lineRule="auto"/>
+        <w:rPr>
+          <w:rFonts w:ascii="Calibri" w:hAnsi="Calibri" w:cs="Calibri"/>
+          <w:sz w:val="20"/>
+          <w:szCs w:val="20"/>
+        </w:rPr>
+      </w:pPr>
+      <w:r>
+        <w:rPr>
+          <w:rFonts w:ascii="Calibri" w:hAnsi="Calibri" w:cs="Calibri"/>
+          <w:sz w:val="20"/>
+          <w:szCs w:val="20"/>
+        </w:rPr>
+        <w:t>Figure 3. Payment Authorization Successful Response</w:t>
+      </w:r>
+    </w:p>
+    <w:p>
+      <w:pPr>
+        <w:spacing w:line="480" w:lineRule="auto"/>
+        <w:ind w:firstLine="720"/>
+        <w:rPr>
+          <w:rFonts w:ascii="Calibri" w:hAnsi="Calibri" w:cs="Calibri"/>
+        </w:rPr>
+      </w:pPr>
+      <w:r>
+        <w:rPr>
+          <w:rFonts w:ascii="Calibri" w:hAnsi="Calibri" w:cs="Calibri"/>
+        </w:rPr>
+        <w:t>If</w:t>
+      </w:r>
+      <w:r>
+        <w:rPr>
+          <w:rFonts w:ascii="Calibri" w:hAnsi="Calibri" w:cs="Calibri"/>
+        </w:rPr>
+        <w:t xml:space="preserve"> validation fails a 422 </w:t>
+      </w:r>
+      <w:proofErr w:type="spellStart"/>
+      <w:r>
+        <w:rPr>
+          <w:rFonts w:ascii="Calibri" w:hAnsi="Calibri" w:cs="Calibri"/>
+        </w:rPr>
+        <w:t>u</w:t>
+      </w:r>
+      <w:r>
+        <w:rPr>
+          <w:rFonts w:ascii="Calibri" w:hAnsi="Calibri" w:cs="Calibri"/>
+        </w:rPr>
+        <w:t>nprocessable</w:t>
+      </w:r>
+      <w:proofErr w:type="spellEnd"/>
+      <w:r>
+        <w:rPr>
+          <w:rFonts w:ascii="Calibri" w:hAnsi="Calibri" w:cs="Calibri"/>
+        </w:rPr>
         <w:t xml:space="preserve"> </w:t>
       </w:r>
       <w:r>
         <w:rPr>
           <w:rFonts w:ascii="Calibri" w:hAnsi="Calibri" w:cs="Calibri"/>
         </w:rPr>
-        <w:t xml:space="preserve">At the moment, our payment processor service layer is only </w:t>
-      </w:r>
-      <w:r>
-        <w:rPr>
-          <w:rFonts w:ascii="Calibri" w:hAnsi="Calibri" w:cs="Calibri"/>
-        </w:rPr>
-        <w:t>able to validate whether or not the request contains data in all fields</w:t>
-      </w:r>
-      <w:r>
-        <w:rPr>
-          <w:rFonts w:ascii="Calibri" w:hAnsi="Calibri" w:cs="Calibri"/>
-        </w:rPr>
-        <w:t xml:space="preserve"> for billing and shipping details</w:t>
-      </w:r>
-      <w:r>
-        <w:rPr>
-          <w:rFonts w:ascii="Calibri" w:hAnsi="Calibri" w:cs="Calibri"/>
-        </w:rPr>
-        <w:t xml:space="preserve">.  </w:t>
-      </w:r>
-      <w:r>
-        <w:rPr>
-          <w:rFonts w:ascii="Calibri" w:hAnsi="Calibri" w:cs="Calibri"/>
-        </w:rPr>
-        <w:t>If validation succeeds, a 200 okay response is returned</w:t>
-      </w:r>
-      <w:r>
-        <w:rPr>
-          <w:rFonts w:ascii="Calibri" w:hAnsi="Calibri" w:cs="Calibri"/>
-        </w:rPr>
-        <w:t>;</w:t>
-      </w:r>
-      <w:r>
-        <w:rPr>
-          <w:rFonts w:ascii="Calibri" w:hAnsi="Calibri" w:cs="Calibri"/>
-        </w:rPr>
-        <w:t xml:space="preserve"> if validation fails a 422 u</w:t>
-      </w:r>
-      <w:r>
-        <w:rPr>
-          <w:rFonts w:ascii="Calibri" w:hAnsi="Calibri" w:cs="Calibri"/>
-        </w:rPr>
-        <w:t xml:space="preserve">nprocessable </w:t>
-      </w:r>
-      <w:r>
-        <w:rPr>
-          <w:rFonts w:ascii="Calibri" w:hAnsi="Calibri" w:cs="Calibri"/>
-        </w:rPr>
         <w:t>c</w:t>
       </w:r>
       <w:r>
@@ -693,7 +1425,167 @@
         <w:rPr>
           <w:rFonts w:ascii="Calibri" w:hAnsi="Calibri" w:cs="Calibri"/>
         </w:rPr>
-        <w:t xml:space="preserve"> error is returned, signifying that while the content type is correct the content itself contains errors. In the instance of an error being returned, additional information is also returned containing what fields contain errors. This will eventually expanded upon to allow customers the chance to re-attempt checkout after attempting to fix the erroneous fields.</w:t>
+        <w:t xml:space="preserve"> error is returned, signifying that while the content type is correct the content itself contains errors. </w:t>
+      </w:r>
+      <w:r>
+        <w:rPr>
+          <w:rFonts w:ascii="Calibri" w:hAnsi="Calibri" w:cs="Calibri"/>
+        </w:rPr>
+        <w:t xml:space="preserve">If any fields fail validation, the overall request will fail but each field is still validated before this so that the response can inform the user of every field that is in error. </w:t>
+      </w:r>
+      <w:r>
+        <w:rPr>
+          <w:rFonts w:ascii="Calibri" w:hAnsi="Calibri" w:cs="Calibri"/>
+        </w:rPr>
+        <w:t>This</w:t>
+      </w:r>
+      <w:r>
+        <w:rPr>
+          <w:rFonts w:ascii="Calibri" w:hAnsi="Calibri" w:cs="Calibri"/>
+        </w:rPr>
+        <w:t xml:space="preserve"> logic</w:t>
+      </w:r>
+      <w:r>
+        <w:rPr>
+          <w:rFonts w:ascii="Calibri" w:hAnsi="Calibri" w:cs="Calibri"/>
+        </w:rPr>
+        <w:t xml:space="preserve"> will eventually </w:t>
+      </w:r>
+      <w:r>
+        <w:rPr>
+          <w:rFonts w:ascii="Calibri" w:hAnsi="Calibri" w:cs="Calibri"/>
+        </w:rPr>
+        <w:t xml:space="preserve">be </w:t>
+      </w:r>
+      <w:r>
+        <w:rPr>
+          <w:rFonts w:ascii="Calibri" w:hAnsi="Calibri" w:cs="Calibri"/>
+        </w:rPr>
+        <w:t>expanded upon to allow customers the chance to re-attempt checkout after attempting to fix the erroneous fields.</w:t>
+      </w:r>
+      <w:r>
+        <w:rPr>
+          <w:rFonts w:ascii="Calibri" w:hAnsi="Calibri" w:cs="Calibri"/>
+        </w:rPr>
+        <w:t xml:space="preserve"> </w:t>
+      </w:r>
+      <w:r>
+        <w:rPr>
+          <w:rFonts w:ascii="Calibri" w:hAnsi="Calibri" w:cs="Calibri"/>
+        </w:rPr>
+        <w:t>Backend unit tests</w:t>
+      </w:r>
+      <w:r>
+        <w:rPr>
+          <w:rFonts w:ascii="Calibri" w:hAnsi="Calibri" w:cs="Calibri"/>
+        </w:rPr>
+        <w:t xml:space="preserve"> covering the controller, model, and service implementation</w:t>
+      </w:r>
+      <w:r>
+        <w:rPr>
+          <w:rFonts w:ascii="Calibri" w:hAnsi="Calibri" w:cs="Calibri"/>
+        </w:rPr>
+        <w:t xml:space="preserve"> </w:t>
+      </w:r>
+      <w:r>
+        <w:rPr>
+          <w:rFonts w:ascii="Calibri" w:hAnsi="Calibri" w:cs="Calibri"/>
+        </w:rPr>
+        <w:t xml:space="preserve">classes </w:t>
+      </w:r>
+      <w:r>
+        <w:rPr>
+          <w:rFonts w:ascii="Calibri" w:hAnsi="Calibri" w:cs="Calibri"/>
+        </w:rPr>
+        <w:t>were created using AI assistance and validated by developers.</w:t>
+      </w:r>
+      <w:r>
+        <w:rPr>
+          <w:rFonts w:ascii="Calibri" w:hAnsi="Calibri" w:cs="Calibri"/>
+        </w:rPr>
+        <w:t xml:space="preserve"> Frontend tests are not yet </w:t>
+      </w:r>
+      <w:r>
+        <w:rPr>
+          <w:rFonts w:ascii="Calibri" w:hAnsi="Calibri" w:cs="Calibri"/>
+        </w:rPr>
+        <w:t>available but</w:t>
+      </w:r>
+      <w:r>
+        <w:rPr>
+          <w:rFonts w:ascii="Calibri" w:hAnsi="Calibri" w:cs="Calibri"/>
+        </w:rPr>
+        <w:t xml:space="preserve"> will consist of automation testing using Selenium. </w:t>
+      </w:r>
+    </w:p>
+    <w:p>
+      <w:pPr>
+        <w:spacing w:line="480" w:lineRule="auto"/>
+      </w:pPr>
+      <w:r>
+        <w:rPr>
+          <w:rFonts w:ascii="Calibri" w:hAnsi="Calibri" w:cs="Calibri"/>
+          <w:noProof/>
+        </w:rPr>
+        <w:drawing>
+          <wp:inline distT="0" distB="0" distL="0" distR="0" wp14:anchorId="5A2BC13A" wp14:editId="3A17BB84">
+            <wp:extent cx="5943600" cy="534035"/>
+            <wp:effectExtent l="0" t="0" r="0" b="0"/>
+            <wp:docPr id="1830451240" name="Picture 4"/>
+            <wp:cNvGraphicFramePr>
+              <a:graphicFrameLocks xmlns:a="http://schemas.openxmlformats.org/drawingml/2006/main" noChangeAspect="1"/>
+            </wp:cNvGraphicFramePr>
+            <a:graphic xmlns:a="http://schemas.openxmlformats.org/drawingml/2006/main">
+              <a:graphicData uri="http://schemas.openxmlformats.org/drawingml/2006/picture">
+                <pic:pic xmlns:pic="http://schemas.openxmlformats.org/drawingml/2006/picture">
+                  <pic:nvPicPr>
+                    <pic:cNvPr id="1830451240" name="Picture 1830451240"/>
+                    <pic:cNvPicPr/>
+                  </pic:nvPicPr>
+                  <pic:blipFill>
+                    <a:blip r:embed="rId11">
+                      <a:extLst>
+                        <a:ext uri="{28A0092B-C50C-407E-A947-70E740481C1C}">
+                          <a14:useLocalDpi xmlns:a14="http://schemas.microsoft.com/office/drawing/2010/main" val="0"/>
+                        </a:ext>
+                      </a:extLst>
+                    </a:blip>
+                    <a:stretch>
+                      <a:fillRect/>
+                    </a:stretch>
+                  </pic:blipFill>
+                  <pic:spPr>
+                    <a:xfrm>
+                      <a:off x="0" y="0"/>
+                      <a:ext cx="5943600" cy="534035"/>
+                    </a:xfrm>
+                    <a:prstGeom prst="rect">
+                      <a:avLst/>
+                    </a:prstGeom>
+                  </pic:spPr>
+                </pic:pic>
+              </a:graphicData>
+            </a:graphic>
+          </wp:inline>
+        </w:drawing>
+      </w:r>
+    </w:p>
+    <w:p>
+      <w:pPr>
+        <w:spacing w:line="480" w:lineRule="auto"/>
+        <w:rPr>
+          <w:rFonts w:ascii="Calibri" w:hAnsi="Calibri" w:cs="Calibri"/>
+          <w:sz w:val="20"/>
+          <w:szCs w:val="20"/>
+        </w:rPr>
+      </w:pPr>
+      <w:r>
+        <w:rPr>
+          <w:rFonts w:ascii="Calibri" w:hAnsi="Calibri" w:cs="Calibri"/>
+          <w:sz w:val="20"/>
+          <w:szCs w:val="20"/>
+        </w:rPr>
+        <w:t>Figure 4. Validation Failure Response Containing Multiple Field Errors</w:t>
       </w:r>
     </w:p>
     <w:p>
@@ -712,7 +1604,31 @@
           <w:b/>
           <w:bCs/>
         </w:rPr>
-        <w:t>Demo Code</w:t>
+        <w:t xml:space="preserve">Running </w:t>
+      </w:r>
+      <w:r>
+        <w:rPr>
+          <w:rFonts w:ascii="Calibri" w:hAnsi="Calibri" w:cs="Calibri"/>
+          <w:b/>
+          <w:bCs/>
+        </w:rPr>
+        <w:t>Demo</w:t>
+      </w:r>
+      <w:r>
+        <w:rPr>
+          <w:rFonts w:ascii="Calibri" w:hAnsi="Calibri" w:cs="Calibri"/>
+          <w:b/>
+          <w:bCs/>
+        </w:rPr>
+        <w:t>nstration</w:t>
+      </w:r>
+      <w:r>
+        <w:rPr>
+          <w:rFonts w:ascii="Calibri" w:hAnsi="Calibri" w:cs="Calibri"/>
+          <w:b/>
+          <w:bCs/>
+        </w:rPr>
+        <w:t xml:space="preserve"> Code</w:t>
       </w:r>
     </w:p>
     <w:p>
@@ -727,13 +1643,84 @@
           <w:rFonts w:ascii="Calibri" w:hAnsi="Calibri" w:cs="Calibri"/>
         </w:rPr>
         <w:tab/>
-        <w:t>This demonstration code is still far from deployment. Any attempt</w:t>
-      </w:r>
-      <w:r>
-        <w:rPr>
-          <w:rFonts w:ascii="Calibri" w:hAnsi="Calibri" w:cs="Calibri"/>
-        </w:rPr>
-        <w:t xml:space="preserve"> at demonstrating the current payment authorization workflow must be done using a local machine setup for development. Local machine setup includes, but is not limited to, installation of a Java 21 development kit, installation of the front end packages such as Angular 19, and compiling the code prior to running. Additional requirements may vary based on operating system. Once these needs have been met the backend payment processor service can be started by navigating to the file location and running the operating system command of mvn spring-boot:run; the payment processor </w:t>
+        <w:t xml:space="preserve">This </w:t>
+      </w:r>
+      <w:r>
+        <w:rPr>
+          <w:rFonts w:ascii="Calibri" w:hAnsi="Calibri" w:cs="Calibri"/>
+        </w:rPr>
+        <w:t>payment processor</w:t>
+      </w:r>
+      <w:r>
+        <w:rPr>
+          <w:rFonts w:ascii="Calibri" w:hAnsi="Calibri" w:cs="Calibri"/>
+        </w:rPr>
+        <w:t xml:space="preserve"> is still far from deployment. Any attempt</w:t>
+      </w:r>
+      <w:r>
+        <w:rPr>
+          <w:rFonts w:ascii="Calibri" w:hAnsi="Calibri" w:cs="Calibri"/>
+        </w:rPr>
+        <w:t xml:space="preserve"> at demonstrating the current payment authorization workflow must be done using a local machine setup for development. Local machine setup includes, but is not limited to, installation of a Java 21 development kit, installation of the front end packages such as Angular 19, and compiling the </w:t>
+      </w:r>
+      <w:r>
+        <w:rPr>
+          <w:rFonts w:ascii="Calibri" w:hAnsi="Calibri" w:cs="Calibri"/>
+        </w:rPr>
+        <w:lastRenderedPageBreak/>
+        <w:t>code prior to running. Additional requirements may vary based on operating system</w:t>
+      </w:r>
+      <w:r>
+        <w:rPr>
+          <w:rFonts w:ascii="Calibri" w:hAnsi="Calibri" w:cs="Calibri"/>
+        </w:rPr>
+        <w:t xml:space="preserve"> used</w:t>
+      </w:r>
+      <w:r>
+        <w:rPr>
+          <w:rFonts w:ascii="Calibri" w:hAnsi="Calibri" w:cs="Calibri"/>
+        </w:rPr>
+        <w:t>. Once these needs have been met the backend payment processor service can be started by navigating to the</w:t>
+      </w:r>
+      <w:r>
+        <w:rPr>
+          <w:rFonts w:ascii="Calibri" w:hAnsi="Calibri" w:cs="Calibri"/>
+        </w:rPr>
+        <w:t xml:space="preserve"> payment-processor-service</w:t>
+      </w:r>
+      <w:r>
+        <w:rPr>
+          <w:rFonts w:ascii="Calibri" w:hAnsi="Calibri" w:cs="Calibri"/>
+        </w:rPr>
+        <w:t xml:space="preserve"> file location and running the operating system command of </w:t>
+      </w:r>
+      <w:proofErr w:type="spellStart"/>
+      <w:r>
+        <w:rPr>
+          <w:rFonts w:ascii="Calibri" w:hAnsi="Calibri" w:cs="Calibri"/>
+        </w:rPr>
+        <w:t>mvn</w:t>
+      </w:r>
+      <w:proofErr w:type="spellEnd"/>
+      <w:r>
+        <w:rPr>
+          <w:rFonts w:ascii="Calibri" w:hAnsi="Calibri" w:cs="Calibri"/>
+        </w:rPr>
+        <w:t xml:space="preserve"> </w:t>
+      </w:r>
+      <w:proofErr w:type="spellStart"/>
+      <w:r>
+        <w:rPr>
+          <w:rFonts w:ascii="Calibri" w:hAnsi="Calibri" w:cs="Calibri"/>
+        </w:rPr>
+        <w:t>spring-boot:run</w:t>
+      </w:r>
+      <w:proofErr w:type="spellEnd"/>
+      <w:r>
+        <w:rPr>
+          <w:rFonts w:ascii="Calibri" w:hAnsi="Calibri" w:cs="Calibri"/>
+        </w:rPr>
+        <w:t xml:space="preserve">; the payment processor </w:t>
       </w:r>
       <w:r>
         <w:rPr>
@@ -751,14 +1738,197 @@
         <w:rPr>
           <w:rFonts w:ascii="Calibri" w:hAnsi="Calibri" w:cs="Calibri"/>
         </w:rPr>
-        <w:t xml:space="preserve">using the command npm start. Despite being an Angular project, a simple ng serve command will not suffice for demonstrating the UI locally as it needs to be started using a proxy config file to navigate the cross-origin resource </w:t>
-      </w:r>
-      <w:r>
-        <w:rPr>
-          <w:rFonts w:ascii="Calibri" w:hAnsi="Calibri" w:cs="Calibri"/>
-        </w:rPr>
-        <w:lastRenderedPageBreak/>
-        <w:t>(CORS) sharing issues. Browsers implement CORS protections to prevent webpages from making a request to a different origin, protecting against cross-site request forgery and other malicious attacks. Users on a windows machine will not have to worry about this as the provided start_payment_processor batch file can be run to start both payment processing service and UI.</w:t>
+        <w:t xml:space="preserve">using the command </w:t>
+      </w:r>
+      <w:proofErr w:type="spellStart"/>
+      <w:r>
+        <w:rPr>
+          <w:rFonts w:ascii="Calibri" w:hAnsi="Calibri" w:cs="Calibri"/>
+        </w:rPr>
+        <w:t>npm</w:t>
+      </w:r>
+      <w:proofErr w:type="spellEnd"/>
+      <w:r>
+        <w:rPr>
+          <w:rFonts w:ascii="Calibri" w:hAnsi="Calibri" w:cs="Calibri"/>
+        </w:rPr>
+        <w:t xml:space="preserve"> start. Despite being an Angular project, a simple ng serve command will not suffice for demonstrating the </w:t>
+      </w:r>
+      <w:r>
+        <w:rPr>
+          <w:rFonts w:ascii="Calibri" w:hAnsi="Calibri" w:cs="Calibri"/>
+        </w:rPr>
+        <w:t>workflow</w:t>
+      </w:r>
+      <w:r>
+        <w:rPr>
+          <w:rFonts w:ascii="Calibri" w:hAnsi="Calibri" w:cs="Calibri"/>
+        </w:rPr>
+        <w:t xml:space="preserve"> locally as it needs to be started using a proxy config file to navigate the cross-origin resource sharing</w:t>
+      </w:r>
+      <w:r>
+        <w:rPr>
+          <w:rFonts w:ascii="Calibri" w:hAnsi="Calibri" w:cs="Calibri"/>
+        </w:rPr>
+        <w:t xml:space="preserve"> (CORS)</w:t>
+      </w:r>
+      <w:r>
+        <w:rPr>
+          <w:rFonts w:ascii="Calibri" w:hAnsi="Calibri" w:cs="Calibri"/>
+        </w:rPr>
+        <w:t xml:space="preserve"> issues. Browsers implement CORS protections to prevent webpages from making a request to a different origin, protecting against cross-site request forgery and other malicious attacks. Users on a windows machine </w:t>
+      </w:r>
+      <w:r>
+        <w:rPr>
+          <w:rFonts w:ascii="Calibri" w:hAnsi="Calibri" w:cs="Calibri"/>
+        </w:rPr>
+        <w:t xml:space="preserve">can instead use </w:t>
+      </w:r>
+      <w:r>
+        <w:rPr>
+          <w:rFonts w:ascii="Calibri" w:hAnsi="Calibri" w:cs="Calibri"/>
+        </w:rPr>
+        <w:t xml:space="preserve">the provided </w:t>
+      </w:r>
+      <w:proofErr w:type="spellStart"/>
+      <w:r>
+        <w:rPr>
+          <w:rFonts w:ascii="Calibri" w:hAnsi="Calibri" w:cs="Calibri"/>
+        </w:rPr>
+        <w:t>start_payment_processor</w:t>
+      </w:r>
+      <w:proofErr w:type="spellEnd"/>
+      <w:r>
+        <w:rPr>
+          <w:rFonts w:ascii="Calibri" w:hAnsi="Calibri" w:cs="Calibri"/>
+        </w:rPr>
+        <w:t xml:space="preserve"> batch file</w:t>
+      </w:r>
+      <w:r>
+        <w:rPr>
+          <w:rFonts w:ascii="Calibri" w:hAnsi="Calibri" w:cs="Calibri"/>
+        </w:rPr>
+        <w:t>. This batch file</w:t>
+      </w:r>
+      <w:r>
+        <w:rPr>
+          <w:rFonts w:ascii="Calibri" w:hAnsi="Calibri" w:cs="Calibri"/>
+        </w:rPr>
+        <w:t xml:space="preserve"> can be run to start both</w:t>
+      </w:r>
+      <w:r>
+        <w:rPr>
+          <w:rFonts w:ascii="Calibri" w:hAnsi="Calibri" w:cs="Calibri"/>
+        </w:rPr>
+        <w:t xml:space="preserve"> the</w:t>
+      </w:r>
+      <w:r>
+        <w:rPr>
+          <w:rFonts w:ascii="Calibri" w:hAnsi="Calibri" w:cs="Calibri"/>
+        </w:rPr>
+        <w:t xml:space="preserve"> </w:t>
+      </w:r>
+      <w:r>
+        <w:rPr>
+          <w:rFonts w:ascii="Calibri" w:hAnsi="Calibri" w:cs="Calibri"/>
+        </w:rPr>
+        <w:t>payment-processor-service</w:t>
+      </w:r>
+      <w:r>
+        <w:rPr>
+          <w:rFonts w:ascii="Calibri" w:hAnsi="Calibri" w:cs="Calibri"/>
+        </w:rPr>
+        <w:t xml:space="preserve"> and </w:t>
+      </w:r>
+      <w:r>
+        <w:rPr>
+          <w:rFonts w:ascii="Calibri" w:hAnsi="Calibri" w:cs="Calibri"/>
+        </w:rPr>
+        <w:t>payment-processor-</w:t>
+      </w:r>
+      <w:proofErr w:type="spellStart"/>
+      <w:r>
+        <w:rPr>
+          <w:rFonts w:ascii="Calibri" w:hAnsi="Calibri" w:cs="Calibri"/>
+        </w:rPr>
+        <w:t>ui</w:t>
+      </w:r>
+      <w:proofErr w:type="spellEnd"/>
+      <w:r>
+        <w:rPr>
+          <w:rFonts w:ascii="Calibri" w:hAnsi="Calibri" w:cs="Calibri"/>
+        </w:rPr>
+        <w:t>.</w:t>
+      </w:r>
+      <w:r>
+        <w:rPr>
+          <w:rFonts w:ascii="Calibri" w:hAnsi="Calibri" w:cs="Calibri"/>
+        </w:rPr>
+        <w:t xml:space="preserve"> The payment-processor-service will start first in the background and then the payment-processor-</w:t>
+      </w:r>
+      <w:proofErr w:type="spellStart"/>
+      <w:r>
+        <w:rPr>
+          <w:rFonts w:ascii="Calibri" w:hAnsi="Calibri" w:cs="Calibri"/>
+        </w:rPr>
+        <w:t>ui</w:t>
+      </w:r>
+      <w:proofErr w:type="spellEnd"/>
+      <w:r>
+        <w:rPr>
+          <w:rFonts w:ascii="Calibri" w:hAnsi="Calibri" w:cs="Calibri"/>
+        </w:rPr>
+        <w:t xml:space="preserve"> should open using the users default browser.</w:t>
+      </w:r>
+      <w:r>
+        <w:rPr>
+          <w:rFonts w:ascii="Calibri" w:hAnsi="Calibri" w:cs="Calibri"/>
+        </w:rPr>
+        <w:t xml:space="preserve"> Once the browser has opened up the payment-processor-</w:t>
+      </w:r>
+      <w:proofErr w:type="spellStart"/>
+      <w:r>
+        <w:rPr>
+          <w:rFonts w:ascii="Calibri" w:hAnsi="Calibri" w:cs="Calibri"/>
+        </w:rPr>
+        <w:t>ui</w:t>
+      </w:r>
+      <w:proofErr w:type="spellEnd"/>
+      <w:r>
+        <w:rPr>
+          <w:rFonts w:ascii="Calibri" w:hAnsi="Calibri" w:cs="Calibri"/>
+        </w:rPr>
+        <w:t xml:space="preserve">, the user can fill out all the shipping and billing details. </w:t>
+      </w:r>
+      <w:r>
+        <w:rPr>
+          <w:rFonts w:ascii="Calibri" w:hAnsi="Calibri" w:cs="Calibri"/>
+        </w:rPr>
+        <w:t xml:space="preserve">For easier testing, clicking the ‘Load Default Data’ checkbox immediately populates all fields; unchecking this box clears them. </w:t>
+      </w:r>
+      <w:r>
+        <w:rPr>
+          <w:rFonts w:ascii="Calibri" w:hAnsi="Calibri" w:cs="Calibri"/>
+        </w:rPr>
+        <w:t>No field validation enforced to submit request</w:t>
+      </w:r>
+      <w:r>
+        <w:rPr>
+          <w:rFonts w:ascii="Calibri" w:hAnsi="Calibri" w:cs="Calibri"/>
+        </w:rPr>
+        <w:t>s</w:t>
+      </w:r>
+      <w:r>
+        <w:rPr>
+          <w:rFonts w:ascii="Calibri" w:hAnsi="Calibri" w:cs="Calibri"/>
+        </w:rPr>
+        <w:t xml:space="preserve">. </w:t>
+      </w:r>
+      <w:r>
+        <w:rPr>
+          <w:rFonts w:ascii="Calibri" w:hAnsi="Calibri" w:cs="Calibri"/>
+        </w:rPr>
+        <w:t>Clicking ‘Checkout’ submits the request; ‘Cancel’ is not yet implemented.</w:t>
       </w:r>
     </w:p>
     <w:p>
@@ -805,7 +1975,50 @@
         <w:rPr>
           <w:rFonts w:ascii="Calibri" w:hAnsi="Calibri" w:cs="Calibri"/>
         </w:rPr>
-        <w:t xml:space="preserve"> and one of these methods relies on a third-party connection that we have not yet made. This third-party could have a different structure to what we are anticipating, causing certain segments of the code to be rewritten to adapt. </w:t>
+        <w:t xml:space="preserve"> and one of these methods relies on a third-party connection that we have not yet made. </w:t>
+      </w:r>
+      <w:r>
+        <w:rPr>
+          <w:rFonts w:ascii="Calibri" w:hAnsi="Calibri" w:cs="Calibri"/>
+        </w:rPr>
+        <w:t xml:space="preserve">It is possible that we may need a </w:t>
+      </w:r>
+      <w:r>
+        <w:rPr>
+          <w:rFonts w:ascii="Calibri" w:hAnsi="Calibri" w:cs="Calibri"/>
+        </w:rPr>
+        <w:t>different</w:t>
+      </w:r>
+      <w:r>
+        <w:rPr>
+          <w:rFonts w:ascii="Calibri" w:hAnsi="Calibri" w:cs="Calibri"/>
+        </w:rPr>
+        <w:t xml:space="preserve"> data</w:t>
+      </w:r>
+      <w:r>
+        <w:rPr>
+          <w:rFonts w:ascii="Calibri" w:hAnsi="Calibri" w:cs="Calibri"/>
+        </w:rPr>
+        <w:t xml:space="preserve"> structure </w:t>
+      </w:r>
+      <w:r>
+        <w:rPr>
+          <w:rFonts w:ascii="Calibri" w:hAnsi="Calibri" w:cs="Calibri"/>
+        </w:rPr>
+        <w:lastRenderedPageBreak/>
+        <w:t>to what we are anticipating</w:t>
+      </w:r>
+      <w:r>
+        <w:rPr>
+          <w:rFonts w:ascii="Calibri" w:hAnsi="Calibri" w:cs="Calibri"/>
+        </w:rPr>
+        <w:t>, this would incur additional development costs rewriting the code to adapt</w:t>
+      </w:r>
+      <w:r>
+        <w:rPr>
+          <w:rFonts w:ascii="Calibri" w:hAnsi="Calibri" w:cs="Calibri"/>
+        </w:rPr>
+        <w:t xml:space="preserve">. </w:t>
       </w:r>
     </w:p>
     <w:p>
@@ -820,13 +2033,49 @@
           <w:rFonts w:ascii="Calibri" w:hAnsi="Calibri" w:cs="Calibri"/>
         </w:rPr>
         <w:tab/>
-        <w:t xml:space="preserve">Demonstrating this code on a machine locally is easy, demonstrating this machine on any machine locally is another task. There are many different operating systems </w:t>
-      </w:r>
-      <w:r>
-        <w:rPr>
-          <w:rFonts w:ascii="Calibri" w:hAnsi="Calibri" w:cs="Calibri"/>
-        </w:rPr>
-        <w:t xml:space="preserve">and factors that can impact environment setup. Overall instructions to set up the local environment have been provided but the exact details will vary. We need to assume that this project can be shared and run successfully with the relevant parties while our next focus is on finding a stable deployed environment to show off progress. </w:t>
+        <w:t xml:space="preserve">Demonstrating this code on a machine locally is easy, demonstrating this </w:t>
+      </w:r>
+      <w:r>
+        <w:rPr>
+          <w:rFonts w:ascii="Calibri" w:hAnsi="Calibri" w:cs="Calibri"/>
+        </w:rPr>
+        <w:t>code</w:t>
+      </w:r>
+      <w:r>
+        <w:rPr>
+          <w:rFonts w:ascii="Calibri" w:hAnsi="Calibri" w:cs="Calibri"/>
+        </w:rPr>
+        <w:t xml:space="preserve"> on any </w:t>
+      </w:r>
+      <w:r>
+        <w:rPr>
+          <w:rFonts w:ascii="Calibri" w:hAnsi="Calibri" w:cs="Calibri"/>
+        </w:rPr>
+        <w:t xml:space="preserve">possible </w:t>
+      </w:r>
+      <w:r>
+        <w:rPr>
+          <w:rFonts w:ascii="Calibri" w:hAnsi="Calibri" w:cs="Calibri"/>
+        </w:rPr>
+        <w:t xml:space="preserve">machine locally is another task. There are many different operating systems </w:t>
+      </w:r>
+      <w:r>
+        <w:rPr>
+          <w:rFonts w:ascii="Calibri" w:hAnsi="Calibri" w:cs="Calibri"/>
+        </w:rPr>
+        <w:t xml:space="preserve">and factors that can impact environment setup. Overall instructions to set up the local environment have been provided but the exact details will vary. We need to assume that this project can be shared and run successfully with the relevant parties while our next focus is on finding a stable deployed environment to </w:t>
+      </w:r>
+      <w:r>
+        <w:rPr>
+          <w:rFonts w:ascii="Calibri" w:hAnsi="Calibri" w:cs="Calibri"/>
+        </w:rPr>
+        <w:t xml:space="preserve">better </w:t>
+      </w:r>
+      <w:r>
+        <w:rPr>
+          <w:rFonts w:ascii="Calibri" w:hAnsi="Calibri" w:cs="Calibri"/>
+        </w:rPr>
+        <w:t xml:space="preserve">show off progress. </w:t>
       </w:r>
     </w:p>
     <w:p>
@@ -860,37 +2109,206 @@
           <w:rFonts w:ascii="Calibri" w:hAnsi="Calibri" w:cs="Calibri"/>
         </w:rPr>
         <w:tab/>
-        <w:t xml:space="preserve">Our payment processing service still has a lot of development needed before it can be considered the minimum viable product for release, but this small product is able to demonstrate a high level workflow of what it will achieve. This communication between client </w:t>
-      </w:r>
-      <w:r>
-        <w:rPr>
-          <w:rFonts w:ascii="Calibri" w:hAnsi="Calibri" w:cs="Calibri"/>
+        <w:t>Our payment process</w:t>
+      </w:r>
+      <w:r>
+        <w:rPr>
+          <w:rFonts w:ascii="Calibri" w:hAnsi="Calibri" w:cs="Calibri"/>
+        </w:rPr>
+        <w:t xml:space="preserve">or </w:t>
+      </w:r>
+      <w:r>
+        <w:rPr>
+          <w:rFonts w:ascii="Calibri" w:hAnsi="Calibri" w:cs="Calibri"/>
+        </w:rPr>
+        <w:t xml:space="preserve">still has a lot of development needed before it can be considered the minimum viable product for release, but this small product is able to demonstrate a high level workflow of what </w:t>
+      </w:r>
+      <w:r>
+        <w:rPr>
+          <w:rFonts w:ascii="Calibri" w:hAnsi="Calibri" w:cs="Calibri"/>
+        </w:rPr>
+        <w:t xml:space="preserve">we hope our </w:t>
+      </w:r>
+      <w:r>
+        <w:rPr>
+          <w:rFonts w:ascii="Calibri" w:hAnsi="Calibri" w:cs="Calibri"/>
+        </w:rPr>
+        <w:t>payment processor</w:t>
+      </w:r>
+      <w:r>
+        <w:rPr>
+          <w:rFonts w:ascii="Calibri" w:hAnsi="Calibri" w:cs="Calibri"/>
+        </w:rPr>
+        <w:t xml:space="preserve"> will achieve. </w:t>
+      </w:r>
+      <w:r>
+        <w:rPr>
+          <w:rFonts w:ascii="Calibri" w:hAnsi="Calibri" w:cs="Calibri"/>
+        </w:rPr>
+        <w:t>Users can fill out their shipping and billing details needed to validate purchases of our product. The current basic validation checks will be increased in scope and design to provide a</w:t>
+      </w:r>
+      <w:r>
+        <w:rPr>
+          <w:rFonts w:ascii="Calibri" w:hAnsi="Calibri" w:cs="Calibri"/>
+        </w:rPr>
+        <w:t xml:space="preserve">s </w:t>
+      </w:r>
+      <w:r>
+        <w:rPr>
+          <w:rFonts w:ascii="Calibri" w:hAnsi="Calibri" w:cs="Calibri"/>
+        </w:rPr>
+        <w:t xml:space="preserve">seamless </w:t>
+      </w:r>
+      <w:r>
+        <w:rPr>
+          <w:rFonts w:ascii="Calibri" w:hAnsi="Calibri" w:cs="Calibri"/>
+        </w:rPr>
+        <w:t xml:space="preserve">a </w:t>
+      </w:r>
+      <w:r>
+        <w:rPr>
+          <w:rFonts w:ascii="Calibri" w:hAnsi="Calibri" w:cs="Calibri"/>
+        </w:rPr>
+        <w:t>user experience</w:t>
+      </w:r>
+      <w:r>
+        <w:rPr>
+          <w:rFonts w:ascii="Calibri" w:hAnsi="Calibri" w:cs="Calibri"/>
+        </w:rPr>
+        <w:t xml:space="preserve"> as possible</w:t>
+      </w:r>
+      <w:r>
+        <w:rPr>
+          <w:rFonts w:ascii="Calibri" w:hAnsi="Calibri" w:cs="Calibri"/>
+        </w:rPr>
+        <w:t xml:space="preserve">. Our initial security is a bit lacking, but </w:t>
+      </w:r>
+      <w:r>
+        <w:rPr>
+          <w:rFonts w:ascii="Calibri" w:hAnsi="Calibri" w:cs="Calibri"/>
+        </w:rPr>
+        <w:t>the</w:t>
+      </w:r>
+      <w:r>
+        <w:rPr>
+          <w:rFonts w:ascii="Calibri" w:hAnsi="Calibri" w:cs="Calibri"/>
+        </w:rPr>
+        <w:t xml:space="preserve"> basic authorization checks are the basis which</w:t>
+      </w:r>
+      <w:r>
+        <w:rPr>
+          <w:rFonts w:ascii="Calibri" w:hAnsi="Calibri" w:cs="Calibri"/>
+        </w:rPr>
+        <w:t xml:space="preserve"> will be expanded </w:t>
+      </w:r>
+      <w:r>
+        <w:rPr>
+          <w:rFonts w:ascii="Calibri" w:hAnsi="Calibri" w:cs="Calibri"/>
+        </w:rPr>
+        <w:t xml:space="preserve">upon </w:t>
+      </w:r>
+      <w:r>
+        <w:rPr>
+          <w:rFonts w:ascii="Calibri" w:hAnsi="Calibri" w:cs="Calibri"/>
+        </w:rPr>
+        <w:t xml:space="preserve">to protect against all anticipated security threats. </w:t>
+      </w:r>
+      <w:r>
+        <w:rPr>
+          <w:rFonts w:ascii="Calibri" w:hAnsi="Calibri" w:cs="Calibri"/>
+        </w:rPr>
+        <w:t xml:space="preserve">This </w:t>
+      </w:r>
+      <w:r>
+        <w:rPr>
+          <w:rFonts w:ascii="Calibri" w:hAnsi="Calibri" w:cs="Calibri"/>
+        </w:rPr>
+        <w:t xml:space="preserve">initial </w:t>
+      </w:r>
+      <w:r>
+        <w:rPr>
+          <w:rFonts w:ascii="Calibri" w:hAnsi="Calibri" w:cs="Calibri"/>
+        </w:rPr>
+        <w:t>communication</w:t>
+      </w:r>
+      <w:r>
+        <w:rPr>
+          <w:rFonts w:ascii="Calibri" w:hAnsi="Calibri" w:cs="Calibri"/>
+        </w:rPr>
+        <w:t xml:space="preserve"> structure</w:t>
+      </w:r>
+      <w:r>
+        <w:rPr>
+          <w:rFonts w:ascii="Calibri" w:hAnsi="Calibri" w:cs="Calibri"/>
+        </w:rPr>
+        <w:t xml:space="preserve"> between client and server</w:t>
+      </w:r>
+      <w:r>
+        <w:rPr>
+          <w:rFonts w:ascii="Calibri" w:hAnsi="Calibri" w:cs="Calibri"/>
+        </w:rPr>
+        <w:t xml:space="preserve"> is a solid start and</w:t>
+      </w:r>
+      <w:r>
+        <w:rPr>
+          <w:rFonts w:ascii="Calibri" w:hAnsi="Calibri" w:cs="Calibri"/>
+        </w:rPr>
+        <w:t xml:space="preserve"> can be </w:t>
+      </w:r>
+      <w:r>
+        <w:rPr>
+          <w:rFonts w:ascii="Calibri" w:hAnsi="Calibri" w:cs="Calibri"/>
+        </w:rPr>
+        <w:t>replicated across our application to meet all our communication needs. All applications start from humble beginnings, this is ours.</w:t>
+      </w:r>
+      <w:r>
+        <w:rPr>
+          <w:rFonts w:ascii="Calibri" w:hAnsi="Calibri" w:cs="Calibri"/>
+        </w:rPr>
+        <w:t xml:space="preserve"> </w:t>
+      </w:r>
+    </w:p>
+    <w:p>
+      <w:pPr>
+        <w:spacing w:line="480" w:lineRule="auto"/>
+        <w:rPr>
+          <w:rFonts w:ascii="Calibri" w:hAnsi="Calibri" w:cs="Calibri"/>
+        </w:rPr>
+      </w:pPr>
+      <w:r>
+        <w:rPr>
+          <w:rFonts w:ascii="Calibri" w:hAnsi="Calibri" w:cs="Calibri"/>
+        </w:rPr>
+        <w:tab/>
+      </w:r>
+    </w:p>
+    <w:p>
+      <w:pPr>
+        <w:spacing w:line="480" w:lineRule="auto"/>
+        <w:rPr>
+          <w:rFonts w:ascii="Calibri" w:hAnsi="Calibri" w:cs="Calibri"/>
+          <w:b/>
+          <w:bCs/>
+        </w:rPr>
+      </w:pPr>
+    </w:p>
+    <w:p>
+      <w:pPr>
+        <w:spacing w:line="480" w:lineRule="auto"/>
+        <w:jc w:val="center"/>
+        <w:rPr>
+          <w:rFonts w:ascii="Calibri" w:hAnsi="Calibri" w:cs="Calibri"/>
+        </w:rPr>
+      </w:pPr>
+      <w:r>
+        <w:rPr>
+          <w:rFonts w:ascii="Calibri" w:hAnsi="Calibri" w:cs="Calibri"/>
+          <w:b/>
+          <w:bCs/>
         </w:rPr>
         <w:lastRenderedPageBreak/>
-        <w:t xml:space="preserve">and server can be expanded to cover all the validations and security needs our merchant system will have. Any errors in this process can be handled and sent to the user interface where the system will decide what is to be done with it. </w:t>
-      </w:r>
-    </w:p>
-    <w:p>
-      <w:pPr>
-        <w:spacing w:line="480" w:lineRule="auto"/>
-        <w:rPr>
-          <w:rFonts w:ascii="Calibri" w:hAnsi="Calibri" w:cs="Calibri"/>
-        </w:rPr>
-      </w:pPr>
-      <w:r>
-        <w:rPr>
-          <w:rFonts w:ascii="Calibri" w:hAnsi="Calibri" w:cs="Calibri"/>
-        </w:rPr>
-        <w:tab/>
-      </w:r>
-    </w:p>
-    <w:p>
-      <w:pPr>
-        <w:spacing w:line="480" w:lineRule="auto"/>
-        <w:rPr>
-          <w:rFonts w:ascii="Calibri" w:hAnsi="Calibri" w:cs="Calibri"/>
-        </w:rPr>
-      </w:pPr>
+        <w:t>References</w:t>
+      </w:r>
     </w:p>
     <w:p>
       <w:pPr>
@@ -900,133 +2318,25 @@
           <w:rFonts w:ascii="Calibri" w:hAnsi="Calibri" w:cs="Calibri"/>
         </w:rPr>
       </w:pPr>
+      <w:r>
+        <w:rPr>
+          <w:rFonts w:ascii="Calibri" w:hAnsi="Calibri" w:cs="Calibri"/>
+        </w:rPr>
+        <w:t>Microsoft Copilot. 2025. “Microsoft Copilot.” Microsoft Copilot. Microsoft. 2025. https://copilot.microsoft.com/</w:t>
+      </w:r>
     </w:p>
     <w:p>
       <w:pPr>
         <w:spacing w:line="480" w:lineRule="auto"/>
         <w:ind w:firstLine="720"/>
-        <w:rPr>
-          <w:rFonts w:ascii="Calibri" w:hAnsi="Calibri" w:cs="Calibri"/>
-        </w:rPr>
-      </w:pPr>
-    </w:p>
-    <w:p>
-      <w:pPr>
-        <w:spacing w:line="480" w:lineRule="auto"/>
-        <w:ind w:firstLine="720"/>
-        <w:rPr>
-          <w:rFonts w:ascii="Calibri" w:hAnsi="Calibri" w:cs="Calibri"/>
-        </w:rPr>
-      </w:pPr>
-    </w:p>
-    <w:p>
-      <w:pPr>
-        <w:spacing w:line="480" w:lineRule="auto"/>
-        <w:ind w:firstLine="720"/>
-        <w:rPr>
-          <w:rFonts w:ascii="Calibri" w:hAnsi="Calibri" w:cs="Calibri"/>
-        </w:rPr>
-      </w:pPr>
-    </w:p>
-    <w:p>
-      <w:pPr>
-        <w:spacing w:line="480" w:lineRule="auto"/>
-        <w:ind w:firstLine="720"/>
-        <w:rPr>
-          <w:rFonts w:ascii="Calibri" w:hAnsi="Calibri" w:cs="Calibri"/>
-        </w:rPr>
-      </w:pPr>
-    </w:p>
-    <w:p>
-      <w:pPr>
-        <w:spacing w:line="480" w:lineRule="auto"/>
-        <w:ind w:firstLine="720"/>
-        <w:rPr>
-          <w:rFonts w:ascii="Calibri" w:hAnsi="Calibri" w:cs="Calibri"/>
-        </w:rPr>
-      </w:pPr>
-    </w:p>
-    <w:p>
-      <w:pPr>
-        <w:spacing w:line="480" w:lineRule="auto"/>
-        <w:jc w:val="center"/>
-        <w:rPr>
-          <w:rFonts w:ascii="Calibri" w:hAnsi="Calibri" w:cs="Calibri"/>
-          <w:b/>
-          <w:bCs/>
-        </w:rPr>
-      </w:pPr>
-    </w:p>
-    <w:p>
-      <w:pPr>
-        <w:spacing w:line="480" w:lineRule="auto"/>
-        <w:jc w:val="center"/>
-        <w:rPr>
-          <w:rFonts w:ascii="Calibri" w:hAnsi="Calibri" w:cs="Calibri"/>
-          <w:b/>
-          <w:bCs/>
-        </w:rPr>
-      </w:pPr>
-    </w:p>
-    <w:p>
-      <w:pPr>
-        <w:spacing w:line="480" w:lineRule="auto"/>
-        <w:jc w:val="center"/>
-        <w:rPr>
-          <w:rFonts w:ascii="Calibri" w:hAnsi="Calibri" w:cs="Calibri"/>
-          <w:b/>
-          <w:bCs/>
-        </w:rPr>
-      </w:pPr>
-    </w:p>
-    <w:p>
-      <w:pPr>
-        <w:spacing w:line="480" w:lineRule="auto"/>
-        <w:jc w:val="center"/>
-        <w:rPr>
-          <w:rFonts w:ascii="Calibri" w:hAnsi="Calibri" w:cs="Calibri"/>
-        </w:rPr>
-      </w:pPr>
-      <w:r>
-        <w:rPr>
-          <w:rFonts w:ascii="Calibri" w:hAnsi="Calibri" w:cs="Calibri"/>
-          <w:b/>
-          <w:bCs/>
-        </w:rPr>
-        <w:t>References</w:t>
-      </w:r>
-    </w:p>
-    <w:p>
-      <w:pPr>
-        <w:spacing w:line="480" w:lineRule="auto"/>
-        <w:ind w:firstLine="720"/>
-        <w:rPr>
-          <w:rFonts w:ascii="Calibri" w:hAnsi="Calibri" w:cs="Calibri"/>
-        </w:rPr>
-      </w:pPr>
-      <w:r>
-        <w:rPr>
-          <w:rFonts w:ascii="Calibri" w:hAnsi="Calibri" w:cs="Calibri"/>
-        </w:rPr>
-        <w:t>Kiernan, John. 2022. “How Credit Card Transaction Processing Works: Steps, Fees &amp; Participants.” Edited by Alina Comoreanu. WalletHub. August 12, 2022. https://wallethub.com/edu/cc/credit-card-transaction/25511.</w:t>
-      </w:r>
-    </w:p>
-    <w:p>
-      <w:pPr>
-        <w:spacing w:line="480" w:lineRule="auto"/>
-        <w:ind w:firstLine="720"/>
-        <w:rPr>
-          <w:rFonts w:ascii="Calibri" w:hAnsi="Calibri" w:cs="Calibri"/>
-        </w:rPr>
-      </w:pPr>
-      <w:r>
-        <w:rPr>
-          <w:rFonts w:ascii="Calibri" w:hAnsi="Calibri" w:cs="Calibri"/>
-        </w:rPr>
-        <w:lastRenderedPageBreak/>
+      </w:pPr>
+      <w:r>
+        <w:rPr>
+          <w:rFonts w:ascii="Calibri" w:hAnsi="Calibri" w:cs="Calibri"/>
+        </w:rPr>
         <w:t xml:space="preserve">Steen, van Maarten and Andrew Tanenbaum. 2023. Distributed Systems. CreateSpace Independent Publishing Platform. </w:t>
       </w:r>
-      <w:hyperlink r:id="rId8" w:history="1">
+      <w:hyperlink r:id="rId12" w:history="1">
         <w:r>
           <w:rPr>
             <w:rStyle w:val="Hyperlink"/>
@@ -1756,6 +3066,7 @@
   <w:style w:type="character" w:default="1" w:styleId="DefaultParagraphFont">
     <w:name w:val="Default Paragraph Font"/>
     <w:uiPriority w:val="1"/>
+    <w:semiHidden/>
     <w:unhideWhenUsed/>
   </w:style>
   <w:style w:type="table" w:default="1" w:styleId="TableNormal">

</xml_diff>